<commit_message>
final commit for proposal
</commit_message>
<xml_diff>
--- a/Yelp Proposal.docx
+++ b/Yelp Proposal.docx
@@ -11,16 +11,257 @@
           <w:u w:val="single"/>
         </w:rPr>
       </w:pPr>
-      <w:bookmarkStart w:id="0" w:name="_GoBack"/>
-      <w:bookmarkEnd w:id="0"/>
-      <w:r>
-        <w:rPr>
-          <w:rFonts w:cs="Consolas"/>
-          <w:b/>
-          <w:color w:val="000000"/>
-          <w:u w:val="single"/>
-        </w:rPr>
-        <w:t>YELP DATASET CHALLENGE:</w:t>
+      <w:r>
+        <w:rPr>
+          <w:rFonts w:cs="Consolas"/>
+          <w:b/>
+          <w:color w:val="000000"/>
+          <w:u w:val="single"/>
+        </w:rPr>
+        <w:t>YELP DATASET CHALLENGE</w:t>
+      </w:r>
+      <w:r>
+        <w:rPr>
+          <w:rFonts w:cs="Consolas"/>
+          <w:b/>
+          <w:color w:val="000000"/>
+          <w:u w:val="single"/>
+        </w:rPr>
+        <w:t xml:space="preserve"> USING OPTIMIZED FRAMEWORK FOR MAP </w:t>
+      </w:r>
+      <w:proofErr w:type="gramStart"/>
+      <w:r>
+        <w:rPr>
+          <w:rFonts w:cs="Consolas"/>
+          <w:b/>
+          <w:color w:val="000000"/>
+          <w:u w:val="single"/>
+        </w:rPr>
+        <w:t>REDUCE</w:t>
+      </w:r>
+      <w:proofErr w:type="gramEnd"/>
+      <w:r>
+        <w:rPr>
+          <w:rFonts w:cs="Consolas"/>
+          <w:b/>
+          <w:color w:val="000000"/>
+          <w:u w:val="single"/>
+        </w:rPr>
+        <w:t xml:space="preserve"> QUERY LANGUAGE</w:t>
+      </w:r>
+      <w:r>
+        <w:rPr>
+          <w:rFonts w:cs="Consolas"/>
+          <w:b/>
+          <w:color w:val="000000"/>
+          <w:u w:val="single"/>
+        </w:rPr>
+        <w:t>:</w:t>
+      </w:r>
+    </w:p>
+    <w:p>
+      <w:pPr>
+        <w:rPr>
+          <w:rFonts w:cs="Consolas"/>
+          <w:b/>
+          <w:color w:val="000000"/>
+          <w:u w:val="single"/>
+        </w:rPr>
+      </w:pPr>
+      <w:r>
+        <w:rPr>
+          <w:rFonts w:cs="Consolas"/>
+          <w:b/>
+          <w:color w:val="000000"/>
+          <w:u w:val="single"/>
+        </w:rPr>
+        <w:t>CONTRIBUTORS:</w:t>
+      </w:r>
+    </w:p>
+    <w:p>
+      <w:pPr>
+        <w:rPr>
+          <w:rFonts w:cs="Consolas"/>
+          <w:color w:val="000000"/>
+        </w:rPr>
+      </w:pPr>
+      <w:proofErr w:type="spellStart"/>
+      <w:r>
+        <w:rPr>
+          <w:rFonts w:cs="Consolas"/>
+          <w:color w:val="000000"/>
+        </w:rPr>
+        <w:t>Rohan</w:t>
+      </w:r>
+      <w:proofErr w:type="spellEnd"/>
+      <w:r>
+        <w:rPr>
+          <w:rFonts w:cs="Consolas"/>
+          <w:color w:val="000000"/>
+        </w:rPr>
+        <w:t xml:space="preserve"> </w:t>
+      </w:r>
+      <w:proofErr w:type="spellStart"/>
+      <w:r>
+        <w:rPr>
+          <w:rFonts w:cs="Consolas"/>
+          <w:color w:val="000000"/>
+        </w:rPr>
+        <w:t>Patil</w:t>
+      </w:r>
+      <w:proofErr w:type="spellEnd"/>
+      <w:r>
+        <w:rPr>
+          <w:rFonts w:cs="Consolas"/>
+          <w:color w:val="000000"/>
+        </w:rPr>
+        <w:t xml:space="preserve"> (1001052795)</w:t>
+      </w:r>
+      <w:r>
+        <w:rPr>
+          <w:rFonts w:cs="Consolas"/>
+          <w:color w:val="000000"/>
+        </w:rPr>
+        <w:tab/>
+      </w:r>
+      <w:r>
+        <w:rPr>
+          <w:rFonts w:cs="Consolas"/>
+          <w:color w:val="000000"/>
+        </w:rPr>
+        <w:t xml:space="preserve">Ahmed </w:t>
+      </w:r>
+      <w:proofErr w:type="spellStart"/>
+      <w:r>
+        <w:rPr>
+          <w:rFonts w:cs="Consolas"/>
+          <w:color w:val="000000"/>
+        </w:rPr>
+        <w:t>Ulde</w:t>
+      </w:r>
+      <w:proofErr w:type="spellEnd"/>
+      <w:r>
+        <w:rPr>
+          <w:rFonts w:cs="Consolas"/>
+          <w:color w:val="000000"/>
+        </w:rPr>
+        <w:t xml:space="preserve"> (1001090889)</w:t>
+      </w:r>
+    </w:p>
+    <w:p>
+      <w:pPr>
+        <w:rPr>
+          <w:rFonts w:cs="Consolas"/>
+          <w:b/>
+          <w:color w:val="000000"/>
+          <w:u w:val="single"/>
+        </w:rPr>
+      </w:pPr>
+      <w:r>
+        <w:rPr>
+          <w:rFonts w:cs="Consolas"/>
+          <w:b/>
+          <w:color w:val="000000"/>
+          <w:u w:val="single"/>
+        </w:rPr>
+        <w:t>OBJECTIVE AND OVERVIEW:</w:t>
+      </w:r>
+    </w:p>
+    <w:p>
+      <w:pPr>
+        <w:rPr>
+          <w:rFonts w:cs="Consolas"/>
+          <w:color w:val="000000"/>
+        </w:rPr>
+      </w:pPr>
+      <w:r>
+        <w:rPr>
+          <w:rFonts w:cs="Consolas"/>
+          <w:color w:val="000000"/>
+        </w:rPr>
+        <w:t xml:space="preserve">Our objective is to find meaningful information from yelp dataset. That information must be useful for new startup companies and business analysis of existing companies. Also from reviews and user profiles we should be able to find out customer preferences and choice. </w:t>
+      </w:r>
+    </w:p>
+    <w:p>
+      <w:pPr>
+        <w:rPr>
+          <w:rFonts w:cs="Consolas"/>
+          <w:color w:val="000000"/>
+        </w:rPr>
+      </w:pPr>
+      <w:r>
+        <w:rPr>
+          <w:rFonts w:cs="Consolas"/>
+          <w:color w:val="000000"/>
+        </w:rPr>
+        <w:t xml:space="preserve">Our project will focus on finding such data with combination of tools and techniques. We will use </w:t>
+      </w:r>
+      <w:proofErr w:type="spellStart"/>
+      <w:r>
+        <w:rPr>
+          <w:rFonts w:cs="Consolas"/>
+          <w:color w:val="000000"/>
+        </w:rPr>
+        <w:t>json</w:t>
+      </w:r>
+      <w:proofErr w:type="spellEnd"/>
+      <w:r>
+        <w:rPr>
+          <w:rFonts w:cs="Consolas"/>
+          <w:color w:val="000000"/>
+        </w:rPr>
+        <w:t xml:space="preserve"> dataset along with apache MRQL or SPARK and write queries to extract info. Also we have CSV file for dataset to use tools like </w:t>
+      </w:r>
+      <w:proofErr w:type="spellStart"/>
+      <w:r>
+        <w:rPr>
+          <w:rFonts w:cs="Consolas"/>
+          <w:color w:val="000000"/>
+        </w:rPr>
+        <w:t>weka</w:t>
+      </w:r>
+      <w:proofErr w:type="spellEnd"/>
+      <w:r>
+        <w:rPr>
+          <w:rFonts w:cs="Consolas"/>
+          <w:color w:val="000000"/>
+        </w:rPr>
+        <w:t xml:space="preserve"> and </w:t>
+      </w:r>
+      <w:proofErr w:type="spellStart"/>
+      <w:r>
+        <w:rPr>
+          <w:rFonts w:cs="Consolas"/>
+          <w:color w:val="000000"/>
+        </w:rPr>
+        <w:t>scikit</w:t>
+      </w:r>
+      <w:proofErr w:type="spellEnd"/>
+      <w:r>
+        <w:rPr>
+          <w:rFonts w:cs="Consolas"/>
+          <w:color w:val="000000"/>
+        </w:rPr>
+        <w:t xml:space="preserve"> learn to apply some machine learning algorithms on dataset and create some visual graphs and plots to answer general queries.</w:t>
+      </w:r>
+    </w:p>
+    <w:p>
+      <w:pPr>
+        <w:rPr>
+          <w:rFonts w:cs="Consolas"/>
+          <w:b/>
+          <w:color w:val="000000"/>
+          <w:u w:val="single"/>
+        </w:rPr>
+      </w:pPr>
+      <w:r>
+        <w:rPr>
+          <w:rFonts w:cs="Consolas"/>
+          <w:b/>
+          <w:color w:val="000000"/>
+          <w:u w:val="single"/>
+        </w:rPr>
+        <w:t>DATA MINING TASKS</w:t>
       </w:r>
     </w:p>
     <w:p>
@@ -196,7 +437,30 @@
           <w:rFonts w:cs="Consolas"/>
           <w:color w:val="000000"/>
         </w:rPr>
-        <w:t>Written a script to open and read file for finding the attributes user and review files. Below are the findings.</w:t>
+        <w:t>Written a script</w:t>
+      </w:r>
+      <w:r>
+        <w:rPr>
+          <w:rFonts w:cs="Consolas"/>
+          <w:color w:val="000000"/>
+        </w:rPr>
+        <w:t xml:space="preserve"> (att.py present in dataset-CSV </w:t>
+      </w:r>
+      <w:proofErr w:type="gramStart"/>
+      <w:r>
+        <w:rPr>
+          <w:rFonts w:cs="Consolas"/>
+          <w:color w:val="000000"/>
+        </w:rPr>
+        <w:t>folder )</w:t>
+      </w:r>
+      <w:proofErr w:type="gramEnd"/>
+      <w:r>
+        <w:rPr>
+          <w:rFonts w:cs="Consolas"/>
+          <w:color w:val="000000"/>
+        </w:rPr>
+        <w:t xml:space="preserve"> to open and read file for finding the attributes user and review files. Below are the findings.</w:t>
       </w:r>
     </w:p>
     <w:p>
@@ -721,6 +985,7 @@
           <w:color w:val="000000"/>
           <w:u w:val="single"/>
         </w:rPr>
+        <w:lastRenderedPageBreak/>
         <w:t>TOOLS AND TECHNIQUES:</w:t>
       </w:r>
     </w:p>
@@ -731,27 +996,37 @@
           <w:color w:val="000000"/>
         </w:rPr>
       </w:pPr>
-      <w:r>
-        <w:rPr>
-          <w:rFonts w:cs="Consolas"/>
-          <w:color w:val="000000"/>
-        </w:rPr>
-        <w:t xml:space="preserve">Some machine learning or classifier algorithms along with visualization techniques would be used initially for some parts like prediction of success for new business. </w:t>
-      </w:r>
-    </w:p>
-    <w:p>
-      <w:pPr>
-        <w:rPr>
-          <w:rFonts w:cs="Consolas"/>
-          <w:color w:val="000000"/>
-        </w:rPr>
-      </w:pPr>
-      <w:r>
-        <w:rPr>
-          <w:rFonts w:cs="Consolas"/>
-          <w:color w:val="000000"/>
-        </w:rPr>
-        <w:t xml:space="preserve">Another approach would be using an optimized framework for </w:t>
+      <w:proofErr w:type="spellStart"/>
+      <w:r>
+        <w:rPr>
+          <w:rFonts w:cs="Consolas"/>
+          <w:color w:val="000000"/>
+        </w:rPr>
+        <w:t>ScikitLearn</w:t>
+      </w:r>
+      <w:proofErr w:type="spellEnd"/>
+      <w:r>
+        <w:rPr>
+          <w:rFonts w:cs="Consolas"/>
+          <w:color w:val="000000"/>
+        </w:rPr>
+        <w:t xml:space="preserve">, </w:t>
+      </w:r>
+      <w:proofErr w:type="spellStart"/>
+      <w:r>
+        <w:rPr>
+          <w:rFonts w:cs="Consolas"/>
+          <w:color w:val="000000"/>
+        </w:rPr>
+        <w:t>Weka</w:t>
+      </w:r>
+      <w:proofErr w:type="spellEnd"/>
+      <w:r>
+        <w:rPr>
+          <w:rFonts w:cs="Consolas"/>
+          <w:color w:val="000000"/>
+        </w:rPr>
+        <w:t xml:space="preserve">, Orange, Rapid Miner, Anaconda, </w:t>
       </w:r>
       <w:proofErr w:type="gramStart"/>
       <w:r>
@@ -759,7 +1034,7 @@
           <w:rFonts w:cs="Consolas"/>
           <w:color w:val="000000"/>
         </w:rPr>
-        <w:t>map reduce</w:t>
+        <w:t>NLTK</w:t>
       </w:r>
       <w:proofErr w:type="gramEnd"/>
       <w:r>
@@ -767,7 +1042,59 @@
           <w:rFonts w:cs="Consolas"/>
           <w:color w:val="000000"/>
         </w:rPr>
-        <w:t xml:space="preserve"> query language on </w:t>
+        <w:t>: These tools will be used initially for small queries, visualizations ad understanding the dataset.</w:t>
+      </w:r>
+    </w:p>
+    <w:p>
+      <w:pPr>
+        <w:rPr>
+          <w:rFonts w:cs="Consolas"/>
+          <w:color w:val="000000"/>
+        </w:rPr>
+      </w:pPr>
+      <w:r>
+        <w:rPr>
+          <w:rFonts w:cs="Consolas"/>
+          <w:color w:val="000000"/>
+        </w:rPr>
+        <w:t>Main</w:t>
+      </w:r>
+      <w:r>
+        <w:rPr>
+          <w:rFonts w:cs="Consolas"/>
+          <w:color w:val="000000"/>
+        </w:rPr>
+        <w:t xml:space="preserve"> approach would be using an optimized framework for map reduce query language</w:t>
+      </w:r>
+      <w:r>
+        <w:rPr>
+          <w:rFonts w:cs="Consolas"/>
+          <w:color w:val="000000"/>
+        </w:rPr>
+        <w:t xml:space="preserve"> (mostly MRQL) or Apache </w:t>
+      </w:r>
+      <w:proofErr w:type="gramStart"/>
+      <w:r>
+        <w:rPr>
+          <w:rFonts w:cs="Consolas"/>
+          <w:color w:val="000000"/>
+        </w:rPr>
+        <w:t>Spark(</w:t>
+      </w:r>
+      <w:proofErr w:type="gramEnd"/>
+      <w:r>
+        <w:rPr>
+          <w:rFonts w:cs="Consolas"/>
+          <w:color w:val="000000"/>
+        </w:rPr>
+        <w:t>If better performance required)</w:t>
+      </w:r>
+      <w:r>
+        <w:rPr>
+          <w:rFonts w:cs="Consolas"/>
+          <w:color w:val="000000"/>
+        </w:rPr>
+        <w:t xml:space="preserve"> on </w:t>
       </w:r>
       <w:proofErr w:type="spellStart"/>
       <w:r>
@@ -802,7 +1129,205 @@
           <w:color w:val="000000"/>
           <w:u w:val="single"/>
         </w:rPr>
-        <w:t>References:</w:t>
+        <w:t>CHALLENGES</w:t>
+      </w:r>
+      <w:r>
+        <w:rPr>
+          <w:rFonts w:cs="Consolas"/>
+          <w:b/>
+          <w:color w:val="000000"/>
+          <w:u w:val="single"/>
+        </w:rPr>
+        <w:t xml:space="preserve"> AND OUR APPROACH</w:t>
+      </w:r>
+      <w:r>
+        <w:rPr>
+          <w:rFonts w:cs="Consolas"/>
+          <w:b/>
+          <w:color w:val="000000"/>
+          <w:u w:val="single"/>
+        </w:rPr>
+        <w:t>:</w:t>
+      </w:r>
+    </w:p>
+    <w:p>
+      <w:pPr>
+        <w:rPr>
+          <w:rFonts w:cs="Consolas"/>
+          <w:color w:val="000000"/>
+        </w:rPr>
+      </w:pPr>
+      <w:r>
+        <w:rPr>
+          <w:rFonts w:cs="Consolas"/>
+          <w:color w:val="000000"/>
+        </w:rPr>
+        <w:t>Dataset is too larg</w:t>
+      </w:r>
+      <w:r>
+        <w:rPr>
+          <w:rFonts w:cs="Consolas"/>
+          <w:color w:val="000000"/>
+        </w:rPr>
+        <w:t xml:space="preserve">e covering a lot of information in different domains. Challenge is choose which </w:t>
+      </w:r>
+      <w:proofErr w:type="spellStart"/>
+      <w:r>
+        <w:rPr>
+          <w:rFonts w:cs="Consolas"/>
+          <w:color w:val="000000"/>
+        </w:rPr>
+        <w:t>quries</w:t>
+      </w:r>
+      <w:proofErr w:type="spellEnd"/>
+      <w:r>
+        <w:rPr>
+          <w:rFonts w:cs="Consolas"/>
+          <w:color w:val="000000"/>
+        </w:rPr>
+        <w:t xml:space="preserve"> we would like to solve. Very difficult challenge would be to have one interface and user should be able to query any info from the dataset which is difficult to achieve and may be beyond the scope or time of course. So we will focus a few queries initially and increase the scope of the project as the time permits. Hence we have divided our projects into small achievable tasks. Once we achieve the mentioned tasks we may work more towards enhancement of project. </w:t>
+      </w:r>
+    </w:p>
+    <w:p>
+      <w:pPr>
+        <w:rPr>
+          <w:rFonts w:cs="Consolas"/>
+          <w:b/>
+          <w:color w:val="000000"/>
+          <w:u w:val="single"/>
+        </w:rPr>
+      </w:pPr>
+      <w:r>
+        <w:rPr>
+          <w:rFonts w:cs="Consolas"/>
+          <w:b/>
+          <w:color w:val="000000"/>
+          <w:u w:val="single"/>
+        </w:rPr>
+        <w:t>DELIVERABLES:</w:t>
+      </w:r>
+    </w:p>
+    <w:p>
+      <w:pPr>
+        <w:rPr>
+          <w:rFonts w:cs="Consolas"/>
+          <w:color w:val="000000"/>
+        </w:rPr>
+      </w:pPr>
+      <w:r>
+        <w:rPr>
+          <w:rFonts w:cs="Consolas"/>
+          <w:color w:val="000000"/>
+        </w:rPr>
+        <w:t>Deliverables would be source codes and queries and a document specifying which code or query was used for what part of the project. Website will include a background of tools and techniques used along with the content of document written.</w:t>
+      </w:r>
+    </w:p>
+    <w:p>
+      <w:pPr>
+        <w:rPr>
+          <w:rFonts w:cs="Consolas"/>
+          <w:b/>
+          <w:color w:val="000000"/>
+          <w:u w:val="single"/>
+        </w:rPr>
+      </w:pPr>
+      <w:r>
+        <w:rPr>
+          <w:rFonts w:cs="Consolas"/>
+          <w:b/>
+          <w:color w:val="000000"/>
+          <w:u w:val="single"/>
+        </w:rPr>
+        <w:t>Work Division</w:t>
+      </w:r>
+    </w:p>
+    <w:p>
+      <w:pPr>
+        <w:rPr>
+          <w:rFonts w:cs="Consolas"/>
+          <w:color w:val="000000"/>
+        </w:rPr>
+      </w:pPr>
+      <w:r>
+        <w:rPr>
+          <w:rFonts w:cs="Consolas"/>
+          <w:color w:val="000000"/>
+        </w:rPr>
+        <w:t>Ahmed</w:t>
+      </w:r>
+      <w:r>
+        <w:rPr>
+          <w:rFonts w:cs="Consolas"/>
+          <w:color w:val="000000"/>
+        </w:rPr>
+        <w:t>: work on MRQL, version controlling</w:t>
+      </w:r>
+    </w:p>
+    <w:p>
+      <w:pPr>
+        <w:rPr>
+          <w:rFonts w:cs="Consolas"/>
+          <w:color w:val="000000"/>
+        </w:rPr>
+      </w:pPr>
+      <w:proofErr w:type="spellStart"/>
+      <w:r>
+        <w:rPr>
+          <w:rFonts w:cs="Consolas"/>
+          <w:color w:val="000000"/>
+        </w:rPr>
+        <w:t>Rohan</w:t>
+      </w:r>
+      <w:proofErr w:type="spellEnd"/>
+      <w:r>
+        <w:rPr>
+          <w:rFonts w:cs="Consolas"/>
+          <w:color w:val="000000"/>
+        </w:rPr>
+        <w:t xml:space="preserve">: work with data mining tools, website </w:t>
+      </w:r>
+    </w:p>
+    <w:p>
+      <w:pPr>
+        <w:rPr>
+          <w:rFonts w:cs="Consolas"/>
+          <w:color w:val="000000"/>
+        </w:rPr>
+      </w:pPr>
+      <w:r>
+        <w:rPr>
+          <w:rFonts w:cs="Consolas"/>
+          <w:color w:val="000000"/>
+        </w:rPr>
+        <w:t>We will work on each other’s tasks too so that both know about everything we are doing.</w:t>
+      </w:r>
+    </w:p>
+    <w:p>
+      <w:pPr>
+        <w:rPr>
+          <w:rFonts w:cs="Consolas"/>
+          <w:b/>
+          <w:color w:val="000000"/>
+          <w:u w:val="single"/>
+        </w:rPr>
+      </w:pPr>
+      <w:r>
+        <w:rPr>
+          <w:rFonts w:cs="Consolas"/>
+          <w:b/>
+          <w:color w:val="000000"/>
+          <w:u w:val="single"/>
+        </w:rPr>
+        <w:t>REFERENCES</w:t>
+      </w:r>
+      <w:r>
+        <w:rPr>
+          <w:rFonts w:cs="Consolas"/>
+          <w:b/>
+          <w:color w:val="000000"/>
+          <w:u w:val="single"/>
+        </w:rPr>
+        <w:t>:</w:t>
       </w:r>
     </w:p>
     <w:p>
@@ -842,8 +1367,8 @@
     <w:p>
       <w:pPr>
         <w:rPr>
-          <w:rFonts w:cs="Consolas"/>
-          <w:color w:val="000000"/>
+          <w:rStyle w:val="Hyperlink"/>
+          <w:rFonts w:cs="Consolas"/>
         </w:rPr>
       </w:pPr>
       <w:hyperlink r:id="rId9" w:history="1">
@@ -863,6 +1388,31 @@
           <w:color w:val="000000"/>
         </w:rPr>
       </w:pPr>
+      <w:hyperlink r:id="rId10" w:history="1">
+        <w:r>
+          <w:rPr>
+            <w:rStyle w:val="Hyperlink"/>
+            <w:rFonts w:cs="Consolas"/>
+          </w:rPr>
+          <w:t>http://wiki.apache.org/mrql/</w:t>
+        </w:r>
+      </w:hyperlink>
+    </w:p>
+    <w:p>
+      <w:pPr>
+        <w:rPr>
+          <w:rFonts w:cs="Consolas"/>
+          <w:color w:val="000000"/>
+        </w:rPr>
+      </w:pPr>
+    </w:p>
+    <w:p>
+      <w:pPr>
+        <w:rPr>
+          <w:rFonts w:cs="Consolas"/>
+          <w:color w:val="000000"/>
+        </w:rPr>
+      </w:pPr>
       <w:r>
         <w:rPr>
           <w:rFonts w:cs="Consolas"/>
@@ -870,6 +1420,8 @@
         </w:rPr>
         <w:t xml:space="preserve">  </w:t>
       </w:r>
+      <w:bookmarkStart w:id="0" w:name="_GoBack"/>
+      <w:bookmarkEnd w:id="0"/>
     </w:p>
     <w:sectPr>
       <w:pgSz w:w="12240" w:h="15840"/>

</xml_diff>